<commit_message>
minor changes to index, app and deleting null rows
</commit_message>
<xml_diff>
--- a/Project Proposal.docx
+++ b/Project Proposal.docx
@@ -210,19 +210,12 @@
           <w:sz w:val="26"/>
           <w:szCs w:val="26"/>
         </w:rPr>
-        <w:t xml:space="preserve"> Nai</w:t>
-      </w:r>
-      <w:r>
-        <w:rPr>
-          <w:rFonts w:eastAsia="Times New Roman" w:cstheme="minorHAnsi"/>
-          <w:sz w:val="26"/>
-          <w:szCs w:val="26"/>
-        </w:rPr>
-        <w:t>r</w:t>
-      </w:r>
-    </w:p>
-    <w:p>
-      <w:pPr>
+        <w:t xml:space="preserve"> Nair</w:t>
+      </w:r>
+    </w:p>
+    <w:p>
+      <w:pPr>
+        <w:ind w:left="1440" w:firstLine="720"/>
         <w:rPr>
           <w:b/>
           <w:bCs/>
@@ -350,9 +343,10 @@
           <w:numId w:val="1"/>
         </w:numPr>
         <w:rPr>
-          <w:b/>
-          <w:bCs/>
-          <w:u w:val="single"/>
+          <w:rStyle w:val="Hyperlink"/>
+          <w:b/>
+          <w:bCs/>
+          <w:color w:val="auto"/>
         </w:rPr>
       </w:pPr>
       <w:hyperlink r:id="rId6" w:history="1">
@@ -384,9 +378,7 @@
           <w:numId w:val="1"/>
         </w:numPr>
         <w:rPr>
-          <w:b/>
-          <w:bCs/>
-          <w:u w:val="single"/>
+          <w:rStyle w:val="Hyperlink"/>
         </w:rPr>
       </w:pPr>
       <w:hyperlink r:id="rId7" w:history="1">
@@ -396,12 +388,23 @@
             <w:b/>
             <w:bCs/>
           </w:rPr>
-          <w:t>https://www.quandl.com</w:t>
+          <w:t>https://finance.yahoo.com</w:t>
         </w:r>
       </w:hyperlink>
     </w:p>
     <w:p>
       <w:pPr>
+        <w:pStyle w:val="ListParagraph"/>
+        <w:rPr>
+          <w:b/>
+          <w:bCs/>
+          <w:u w:val="single"/>
+        </w:rPr>
+      </w:pPr>
+    </w:p>
+    <w:p>
+      <w:pPr>
+        <w:pStyle w:val="ListParagraph"/>
         <w:rPr>
           <w:b/>
           <w:bCs/>
@@ -427,13 +430,8 @@
       </w:r>
     </w:p>
     <w:p>
-      <w:proofErr w:type="spellStart"/>
-      <w:r>
-        <w:t>PostgreSql</w:t>
-      </w:r>
-      <w:proofErr w:type="spellEnd"/>
-      <w:r>
-        <w:t xml:space="preserve"> Database</w:t>
+      <w:r>
+        <w:t>MongoDB</w:t>
       </w:r>
     </w:p>
     <w:p/>
@@ -642,7 +640,6 @@
           <w:bCs/>
           <w:u w:val="single"/>
         </w:rPr>
-        <w:lastRenderedPageBreak/>
         <w:t>Inspiring Visualizations</w:t>
       </w:r>
       <w:r>
@@ -901,7 +898,6 @@
           <w:bCs/>
           <w:u w:val="single"/>
         </w:rPr>
-        <w:lastRenderedPageBreak/>
         <w:t>Stock Analysis Page</w:t>
       </w:r>
     </w:p>

</xml_diff>